<commit_message>
Add 3 users stories more
</commit_message>
<xml_diff>
--- a/Documents/US1 - Signing Up.docx
+++ b/Documents/US1 - Signing Up.docx
@@ -129,7 +129,7 @@
       </w:tr>
       <w:tr>
         <w:trPr>
-          <w:trHeight w:val="11776"/>
+          <w:trHeight w:val="11493"/>
         </w:trPr>
         <w:tc>
           <w:tcPr>
@@ -217,19 +217,7 @@
                 <w:shd w:val="clear" w:color="auto" w:fill="FFFFFF"/>
                 <w:lang w:eastAsia="en-US"/>
               </w:rPr>
-              <w:t xml:space="preserve"> I w</w:t>
-            </w:r>
-            <w:bookmarkStart w:id="0" w:name="_GoBack"/>
-            <w:bookmarkEnd w:id="0"/>
-            <w:r>
-              <w:rPr>
-                <w:rFonts w:asciiTheme="majorHAnsi" w:hAnsiTheme="majorHAnsi"/>
-                <w:sz w:val="32"/>
-                <w:szCs w:val="32"/>
-                <w:shd w:val="clear" w:color="auto" w:fill="FFFFFF"/>
-                <w:lang w:eastAsia="en-US"/>
-              </w:rPr>
-              <w:t xml:space="preserve">ant to </w:t>
+              <w:t xml:space="preserve"> I want to </w:t>
             </w:r>
             <w:r>
               <w:rPr>
@@ -457,6 +445,9 @@
         </w:tc>
       </w:tr>
       <w:tr>
+        <w:trPr>
+          <w:trHeight w:val="90"/>
+        </w:trPr>
         <w:tc>
           <w:tcPr>
             <w:tcW w:w="2518" w:type="dxa"/>
@@ -499,7 +490,7 @@
                 <w:sz w:val="32"/>
                 <w:szCs w:val="32"/>
               </w:rPr>
-              <w:t>1</w:t>
+              <w:t>3</w:t>
             </w:r>
           </w:p>
         </w:tc>
@@ -568,6 +559,8 @@
           <w:szCs w:val="32"/>
         </w:rPr>
       </w:pPr>
+      <w:bookmarkStart w:id="0" w:name="_GoBack"/>
+      <w:bookmarkEnd w:id="0"/>
     </w:p>
     <w:sectPr>
       <w:pgSz w:w="12240" w:h="15840"/>

</xml_diff>